<commit_message>
updates to deployment docs
</commit_message>
<xml_diff>
--- a/DOCS/Clearwater Master Script 3.0 Release Notes.docx
+++ b/DOCS/Clearwater Master Script 3.0 Release Notes.docx
@@ -144,8 +144,6 @@
         </w:rPr>
         <w:t>1</w:t>
       </w:r>
-      <w:bookmarkStart w:id="0" w:name="_GoBack"/>
-      <w:bookmarkEnd w:id="0"/>
     </w:p>
     <w:p>
       <w:pPr>
@@ -302,7 +300,7 @@
           <w:szCs w:val="22"/>
         </w:rPr>
       </w:pPr>
-      <w:bookmarkStart w:id="1" w:name="_Toc522863399"/>
+      <w:bookmarkStart w:id="0" w:name="_Toc523220601"/>
       <w:r>
         <w:rPr>
           <w:rFonts w:cs="Times New Roman"/>
@@ -312,15 +310,17 @@
         </w:rPr>
         <w:t>TABLE OF CONTENTS</w:t>
       </w:r>
-      <w:bookmarkEnd w:id="1"/>
-    </w:p>
-    <w:p>
-      <w:pPr>
-        <w:rPr>
-          <w:szCs w:val="22"/>
-        </w:rPr>
-      </w:pPr>
-    </w:p>
+      <w:bookmarkEnd w:id="0"/>
+    </w:p>
+    <w:p>
+      <w:pPr>
+        <w:rPr>
+          <w:szCs w:val="22"/>
+        </w:rPr>
+      </w:pPr>
+    </w:p>
+    <w:bookmarkStart w:id="1" w:name="_GoBack"/>
+    <w:bookmarkEnd w:id="1"/>
     <w:p>
       <w:pPr>
         <w:pStyle w:val="TOC1"/>
@@ -356,7 +356,7 @@
         </w:rPr>
         <w:fldChar w:fldCharType="separate"/>
       </w:r>
-      <w:hyperlink w:anchor="_Toc522863399" w:history="1">
+      <w:hyperlink w:anchor="_Toc523220601" w:history="1">
         <w:r>
           <w:rPr>
             <w:rStyle w:val="Hyperlink"/>
@@ -379,7 +379,7 @@
           <w:rPr>
             <w:webHidden/>
           </w:rPr>
-          <w:instrText xml:space="preserve"> PAGEREF _Toc522863399 \h </w:instrText>
+          <w:instrText xml:space="preserve"> PAGEREF _Toc523220601 \h </w:instrText>
         </w:r>
         <w:r>
           <w:rPr>
@@ -420,7 +420,7 @@
           <w:u w:val="none"/>
         </w:rPr>
       </w:pPr>
-      <w:hyperlink w:anchor="_Toc522863400" w:history="1">
+      <w:hyperlink w:anchor="_Toc523220602" w:history="1">
         <w:r>
           <w:rPr>
             <w:rStyle w:val="Hyperlink"/>
@@ -443,7 +443,7 @@
           <w:rPr>
             <w:webHidden/>
           </w:rPr>
-          <w:instrText xml:space="preserve"> PAGEREF _Toc522863400 \h </w:instrText>
+          <w:instrText xml:space="preserve"> PAGEREF _Toc523220602 \h </w:instrText>
         </w:r>
         <w:r>
           <w:rPr>
@@ -484,7 +484,7 @@
           <w:u w:val="none"/>
         </w:rPr>
       </w:pPr>
-      <w:hyperlink w:anchor="_Toc522863401" w:history="1">
+      <w:hyperlink w:anchor="_Toc523220603" w:history="1">
         <w:r>
           <w:rPr>
             <w:rStyle w:val="Hyperlink"/>
@@ -507,7 +507,7 @@
           <w:rPr>
             <w:webHidden/>
           </w:rPr>
-          <w:instrText xml:space="preserve"> PAGEREF _Toc522863401 \h </w:instrText>
+          <w:instrText xml:space="preserve"> PAGEREF _Toc523220603 \h </w:instrText>
         </w:r>
         <w:r>
           <w:rPr>
@@ -548,7 +548,7 @@
           <w:u w:val="none"/>
         </w:rPr>
       </w:pPr>
-      <w:hyperlink w:anchor="_Toc522863402" w:history="1">
+      <w:hyperlink w:anchor="_Toc523220604" w:history="1">
         <w:r>
           <w:rPr>
             <w:rStyle w:val="Hyperlink"/>
@@ -571,7 +571,7 @@
           <w:rPr>
             <w:webHidden/>
           </w:rPr>
-          <w:instrText xml:space="preserve"> PAGEREF _Toc522863402 \h </w:instrText>
+          <w:instrText xml:space="preserve"> PAGEREF _Toc523220604 \h </w:instrText>
         </w:r>
         <w:r>
           <w:rPr>
@@ -612,7 +612,7 @@
           <w:u w:val="none"/>
         </w:rPr>
       </w:pPr>
-      <w:hyperlink w:anchor="_Toc522863403" w:history="1">
+      <w:hyperlink w:anchor="_Toc523220605" w:history="1">
         <w:r>
           <w:rPr>
             <w:rStyle w:val="Hyperlink"/>
@@ -635,7 +635,7 @@
           <w:rPr>
             <w:webHidden/>
           </w:rPr>
-          <w:instrText xml:space="preserve"> PAGEREF _Toc522863403 \h </w:instrText>
+          <w:instrText xml:space="preserve"> PAGEREF _Toc523220605 \h </w:instrText>
         </w:r>
         <w:r>
           <w:rPr>
@@ -676,7 +676,7 @@
           <w:szCs w:val="22"/>
         </w:rPr>
       </w:pPr>
-      <w:hyperlink w:anchor="_Toc522863404" w:history="1">
+      <w:hyperlink w:anchor="_Toc523220606" w:history="1">
         <w:r>
           <w:rPr>
             <w:rStyle w:val="Hyperlink"/>
@@ -703,7 +703,7 @@
             <w:noProof/>
             <w:webHidden/>
           </w:rPr>
-          <w:instrText xml:space="preserve"> PAGEREF _Toc522863404 \h </w:instrText>
+          <w:instrText xml:space="preserve"> PAGEREF _Toc523220606 \h </w:instrText>
         </w:r>
         <w:r>
           <w:rPr>
@@ -748,7 +748,7 @@
           <w:szCs w:val="22"/>
         </w:rPr>
       </w:pPr>
-      <w:hyperlink w:anchor="_Toc522863405" w:history="1">
+      <w:hyperlink w:anchor="_Toc523220607" w:history="1">
         <w:r>
           <w:rPr>
             <w:rStyle w:val="Hyperlink"/>
@@ -775,7 +775,7 @@
             <w:noProof/>
             <w:webHidden/>
           </w:rPr>
-          <w:instrText xml:space="preserve"> PAGEREF _Toc522863405 \h </w:instrText>
+          <w:instrText xml:space="preserve"> PAGEREF _Toc523220607 \h </w:instrText>
         </w:r>
         <w:r>
           <w:rPr>
@@ -820,7 +820,7 @@
           <w:szCs w:val="22"/>
         </w:rPr>
       </w:pPr>
-      <w:hyperlink w:anchor="_Toc522863406" w:history="1">
+      <w:hyperlink w:anchor="_Toc523220608" w:history="1">
         <w:r>
           <w:rPr>
             <w:rStyle w:val="Hyperlink"/>
@@ -847,7 +847,7 @@
             <w:noProof/>
             <w:webHidden/>
           </w:rPr>
-          <w:instrText xml:space="preserve"> PAGEREF _Toc522863406 \h </w:instrText>
+          <w:instrText xml:space="preserve"> PAGEREF _Toc523220608 \h </w:instrText>
         </w:r>
         <w:r>
           <w:rPr>
@@ -892,7 +892,7 @@
           <w:szCs w:val="22"/>
         </w:rPr>
       </w:pPr>
-      <w:hyperlink w:anchor="_Toc522863407" w:history="1">
+      <w:hyperlink w:anchor="_Toc523220609" w:history="1">
         <w:r>
           <w:rPr>
             <w:rStyle w:val="Hyperlink"/>
@@ -919,7 +919,7 @@
             <w:noProof/>
             <w:webHidden/>
           </w:rPr>
-          <w:instrText xml:space="preserve"> PAGEREF _Toc522863407 \h </w:instrText>
+          <w:instrText xml:space="preserve"> PAGEREF _Toc523220609 \h </w:instrText>
         </w:r>
         <w:r>
           <w:rPr>
@@ -964,7 +964,7 @@
           <w:szCs w:val="22"/>
         </w:rPr>
       </w:pPr>
-      <w:hyperlink w:anchor="_Toc522863408" w:history="1">
+      <w:hyperlink w:anchor="_Toc523220610" w:history="1">
         <w:r>
           <w:rPr>
             <w:rStyle w:val="Hyperlink"/>
@@ -991,7 +991,7 @@
             <w:noProof/>
             <w:webHidden/>
           </w:rPr>
-          <w:instrText xml:space="preserve"> PAGEREF _Toc522863408 \h </w:instrText>
+          <w:instrText xml:space="preserve"> PAGEREF _Toc523220610 \h </w:instrText>
         </w:r>
         <w:r>
           <w:rPr>
@@ -1036,7 +1036,7 @@
           <w:u w:val="none"/>
         </w:rPr>
       </w:pPr>
-      <w:hyperlink w:anchor="_Toc522863409" w:history="1">
+      <w:hyperlink w:anchor="_Toc523220611" w:history="1">
         <w:r>
           <w:rPr>
             <w:rStyle w:val="Hyperlink"/>
@@ -1059,7 +1059,7 @@
           <w:rPr>
             <w:webHidden/>
           </w:rPr>
-          <w:instrText xml:space="preserve"> PAGEREF _Toc522863409 \h </w:instrText>
+          <w:instrText xml:space="preserve"> PAGEREF _Toc523220611 \h </w:instrText>
         </w:r>
         <w:r>
           <w:rPr>
@@ -1100,7 +1100,7 @@
           <w:szCs w:val="22"/>
         </w:rPr>
       </w:pPr>
-      <w:hyperlink w:anchor="_Toc522863410" w:history="1">
+      <w:hyperlink w:anchor="_Toc523220612" w:history="1">
         <w:r>
           <w:rPr>
             <w:rStyle w:val="Hyperlink"/>
@@ -1127,7 +1127,7 @@
             <w:noProof/>
             <w:webHidden/>
           </w:rPr>
-          <w:instrText xml:space="preserve"> PAGEREF _Toc522863410 \h </w:instrText>
+          <w:instrText xml:space="preserve"> PAGEREF _Toc523220612 \h </w:instrText>
         </w:r>
         <w:r>
           <w:rPr>
@@ -1172,7 +1172,7 @@
           <w:szCs w:val="22"/>
         </w:rPr>
       </w:pPr>
-      <w:hyperlink w:anchor="_Toc522863411" w:history="1">
+      <w:hyperlink w:anchor="_Toc523220613" w:history="1">
         <w:r>
           <w:rPr>
             <w:rStyle w:val="Hyperlink"/>
@@ -1199,7 +1199,7 @@
             <w:noProof/>
             <w:webHidden/>
           </w:rPr>
-          <w:instrText xml:space="preserve"> PAGEREF _Toc522863411 \h </w:instrText>
+          <w:instrText xml:space="preserve"> PAGEREF _Toc523220613 \h </w:instrText>
         </w:r>
         <w:r>
           <w:rPr>
@@ -1244,7 +1244,7 @@
           <w:szCs w:val="22"/>
         </w:rPr>
       </w:pPr>
-      <w:hyperlink w:anchor="_Toc522863412" w:history="1">
+      <w:hyperlink w:anchor="_Toc523220614" w:history="1">
         <w:r>
           <w:rPr>
             <w:rStyle w:val="Hyperlink"/>
@@ -1271,7 +1271,7 @@
             <w:noProof/>
             <w:webHidden/>
           </w:rPr>
-          <w:instrText xml:space="preserve"> PAGEREF _Toc522863412 \h </w:instrText>
+          <w:instrText xml:space="preserve"> PAGEREF _Toc523220614 \h </w:instrText>
         </w:r>
         <w:r>
           <w:rPr>
@@ -1316,7 +1316,7 @@
           <w:u w:val="none"/>
         </w:rPr>
       </w:pPr>
-      <w:hyperlink w:anchor="_Toc522863413" w:history="1">
+      <w:hyperlink w:anchor="_Toc523220615" w:history="1">
         <w:r>
           <w:rPr>
             <w:rStyle w:val="Hyperlink"/>
@@ -1339,7 +1339,7 @@
           <w:rPr>
             <w:webHidden/>
           </w:rPr>
-          <w:instrText xml:space="preserve"> PAGEREF _Toc522863413 \h </w:instrText>
+          <w:instrText xml:space="preserve"> PAGEREF _Toc523220615 \h </w:instrText>
         </w:r>
         <w:r>
           <w:rPr>
@@ -1380,7 +1380,7 @@
           <w:u w:val="none"/>
         </w:rPr>
       </w:pPr>
-      <w:hyperlink w:anchor="_Toc522863414" w:history="1">
+      <w:hyperlink w:anchor="_Toc523220616" w:history="1">
         <w:r>
           <w:rPr>
             <w:rStyle w:val="Hyperlink"/>
@@ -1403,7 +1403,7 @@
           <w:rPr>
             <w:webHidden/>
           </w:rPr>
-          <w:instrText xml:space="preserve"> PAGEREF _Toc522863414 \h </w:instrText>
+          <w:instrText xml:space="preserve"> PAGEREF _Toc523220616 \h </w:instrText>
         </w:r>
         <w:r>
           <w:rPr>
@@ -1444,7 +1444,7 @@
           <w:u w:val="none"/>
         </w:rPr>
       </w:pPr>
-      <w:hyperlink w:anchor="_Toc522863415" w:history="1">
+      <w:hyperlink w:anchor="_Toc523220617" w:history="1">
         <w:r>
           <w:rPr>
             <w:rStyle w:val="Hyperlink"/>
@@ -1467,7 +1467,7 @@
           <w:rPr>
             <w:webHidden/>
           </w:rPr>
-          <w:instrText xml:space="preserve"> PAGEREF _Toc522863415 \h </w:instrText>
+          <w:instrText xml:space="preserve"> PAGEREF _Toc523220617 \h </w:instrText>
         </w:r>
         <w:r>
           <w:rPr>
@@ -1508,7 +1508,7 @@
           <w:u w:val="none"/>
         </w:rPr>
       </w:pPr>
-      <w:hyperlink w:anchor="_Toc522863416" w:history="1">
+      <w:hyperlink w:anchor="_Toc523220618" w:history="1">
         <w:r>
           <w:rPr>
             <w:rStyle w:val="Hyperlink"/>
@@ -1531,7 +1531,7 @@
           <w:rPr>
             <w:webHidden/>
           </w:rPr>
-          <w:instrText xml:space="preserve"> PAGEREF _Toc522863416 \h </w:instrText>
+          <w:instrText xml:space="preserve"> PAGEREF _Toc523220618 \h </w:instrText>
         </w:r>
         <w:r>
           <w:rPr>
@@ -1572,7 +1572,7 @@
           <w:szCs w:val="22"/>
         </w:rPr>
       </w:pPr>
-      <w:hyperlink w:anchor="_Toc522863417" w:history="1">
+      <w:hyperlink w:anchor="_Toc523220619" w:history="1">
         <w:r>
           <w:rPr>
             <w:rStyle w:val="Hyperlink"/>
@@ -1599,7 +1599,7 @@
             <w:noProof/>
             <w:webHidden/>
           </w:rPr>
-          <w:instrText xml:space="preserve"> PAGEREF _Toc522863417 \h </w:instrText>
+          <w:instrText xml:space="preserve"> PAGEREF _Toc523220619 \h </w:instrText>
         </w:r>
         <w:r>
           <w:rPr>
@@ -1644,7 +1644,7 @@
           <w:szCs w:val="22"/>
         </w:rPr>
       </w:pPr>
-      <w:hyperlink w:anchor="_Toc522863418" w:history="1">
+      <w:hyperlink w:anchor="_Toc523220620" w:history="1">
         <w:r>
           <w:rPr>
             <w:rStyle w:val="Hyperlink"/>
@@ -1671,7 +1671,7 @@
             <w:noProof/>
             <w:webHidden/>
           </w:rPr>
-          <w:instrText xml:space="preserve"> PAGEREF _Toc522863418 \h </w:instrText>
+          <w:instrText xml:space="preserve"> PAGEREF _Toc523220620 \h </w:instrText>
         </w:r>
         <w:r>
           <w:rPr>
@@ -1716,7 +1716,7 @@
           <w:szCs w:val="22"/>
         </w:rPr>
       </w:pPr>
-      <w:hyperlink w:anchor="_Toc522863419" w:history="1">
+      <w:hyperlink w:anchor="_Toc523220621" w:history="1">
         <w:r>
           <w:rPr>
             <w:rStyle w:val="Hyperlink"/>
@@ -1743,7 +1743,7 @@
             <w:noProof/>
             <w:webHidden/>
           </w:rPr>
-          <w:instrText xml:space="preserve"> PAGEREF _Toc522863419 \h </w:instrText>
+          <w:instrText xml:space="preserve"> PAGEREF _Toc523220621 \h </w:instrText>
         </w:r>
         <w:r>
           <w:rPr>
@@ -1788,7 +1788,7 @@
           <w:szCs w:val="22"/>
         </w:rPr>
       </w:pPr>
-      <w:hyperlink w:anchor="_Toc522863420" w:history="1">
+      <w:hyperlink w:anchor="_Toc523220622" w:history="1">
         <w:r>
           <w:rPr>
             <w:rStyle w:val="Hyperlink"/>
@@ -1815,7 +1815,7 @@
             <w:noProof/>
             <w:webHidden/>
           </w:rPr>
-          <w:instrText xml:space="preserve"> PAGEREF _Toc522863420 \h </w:instrText>
+          <w:instrText xml:space="preserve"> PAGEREF _Toc523220622 \h </w:instrText>
         </w:r>
         <w:r>
           <w:rPr>
@@ -1860,7 +1860,7 @@
           <w:szCs w:val="22"/>
         </w:rPr>
       </w:pPr>
-      <w:hyperlink w:anchor="_Toc522863421" w:history="1">
+      <w:hyperlink w:anchor="_Toc523220623" w:history="1">
         <w:r>
           <w:rPr>
             <w:rStyle w:val="Hyperlink"/>
@@ -1887,7 +1887,7 @@
             <w:noProof/>
             <w:webHidden/>
           </w:rPr>
-          <w:instrText xml:space="preserve"> PAGEREF _Toc522863421 \h </w:instrText>
+          <w:instrText xml:space="preserve"> PAGEREF _Toc523220623 \h </w:instrText>
         </w:r>
         <w:r>
           <w:rPr>
@@ -1932,7 +1932,7 @@
           <w:szCs w:val="22"/>
         </w:rPr>
       </w:pPr>
-      <w:hyperlink w:anchor="_Toc522863422" w:history="1">
+      <w:hyperlink w:anchor="_Toc523220624" w:history="1">
         <w:r>
           <w:rPr>
             <w:rStyle w:val="Hyperlink"/>
@@ -1959,7 +1959,7 @@
             <w:noProof/>
             <w:webHidden/>
           </w:rPr>
-          <w:instrText xml:space="preserve"> PAGEREF _Toc522863422 \h </w:instrText>
+          <w:instrText xml:space="preserve"> PAGEREF _Toc523220624 \h </w:instrText>
         </w:r>
         <w:r>
           <w:rPr>
@@ -2004,7 +2004,7 @@
           <w:szCs w:val="22"/>
         </w:rPr>
       </w:pPr>
-      <w:hyperlink w:anchor="_Toc522863423" w:history="1">
+      <w:hyperlink w:anchor="_Toc523220625" w:history="1">
         <w:r>
           <w:rPr>
             <w:rStyle w:val="Hyperlink"/>
@@ -2031,7 +2031,7 @@
             <w:noProof/>
             <w:webHidden/>
           </w:rPr>
-          <w:instrText xml:space="preserve"> PAGEREF _Toc522863423 \h </w:instrText>
+          <w:instrText xml:space="preserve"> PAGEREF _Toc523220625 \h </w:instrText>
         </w:r>
         <w:r>
           <w:rPr>
@@ -2076,7 +2076,7 @@
           <w:szCs w:val="22"/>
         </w:rPr>
       </w:pPr>
-      <w:hyperlink w:anchor="_Toc522863424" w:history="1">
+      <w:hyperlink w:anchor="_Toc523220626" w:history="1">
         <w:r>
           <w:rPr>
             <w:rStyle w:val="Hyperlink"/>
@@ -2103,7 +2103,7 @@
             <w:noProof/>
             <w:webHidden/>
           </w:rPr>
-          <w:instrText xml:space="preserve"> PAGEREF _Toc522863424 \h </w:instrText>
+          <w:instrText xml:space="preserve"> PAGEREF _Toc523220626 \h </w:instrText>
         </w:r>
         <w:r>
           <w:rPr>
@@ -2148,7 +2148,7 @@
           <w:szCs w:val="22"/>
         </w:rPr>
       </w:pPr>
-      <w:hyperlink w:anchor="_Toc522863425" w:history="1">
+      <w:hyperlink w:anchor="_Toc523220627" w:history="1">
         <w:r>
           <w:rPr>
             <w:rStyle w:val="Hyperlink"/>
@@ -2175,7 +2175,7 @@
             <w:noProof/>
             <w:webHidden/>
           </w:rPr>
-          <w:instrText xml:space="preserve"> PAGEREF _Toc522863425 \h </w:instrText>
+          <w:instrText xml:space="preserve"> PAGEREF _Toc523220627 \h </w:instrText>
         </w:r>
         <w:r>
           <w:rPr>
@@ -2220,7 +2220,7 @@
           <w:szCs w:val="22"/>
         </w:rPr>
       </w:pPr>
-      <w:hyperlink w:anchor="_Toc522863426" w:history="1">
+      <w:hyperlink w:anchor="_Toc523220628" w:history="1">
         <w:r>
           <w:rPr>
             <w:rStyle w:val="Hyperlink"/>
@@ -2248,7 +2248,7 @@
             <w:noProof/>
             <w:webHidden/>
           </w:rPr>
-          <w:instrText xml:space="preserve"> PAGEREF _Toc522863426 \h </w:instrText>
+          <w:instrText xml:space="preserve"> PAGEREF _Toc523220628 \h </w:instrText>
         </w:r>
         <w:r>
           <w:rPr>
@@ -2293,7 +2293,7 @@
           <w:szCs w:val="22"/>
         </w:rPr>
       </w:pPr>
-      <w:hyperlink w:anchor="_Toc522863427" w:history="1">
+      <w:hyperlink w:anchor="_Toc523220629" w:history="1">
         <w:r>
           <w:rPr>
             <w:rStyle w:val="Hyperlink"/>
@@ -2321,7 +2321,7 @@
             <w:noProof/>
             <w:webHidden/>
           </w:rPr>
-          <w:instrText xml:space="preserve"> PAGEREF _Toc522863427 \h </w:instrText>
+          <w:instrText xml:space="preserve"> PAGEREF _Toc523220629 \h </w:instrText>
         </w:r>
         <w:r>
           <w:rPr>
@@ -2366,7 +2366,7 @@
           <w:szCs w:val="22"/>
         </w:rPr>
       </w:pPr>
-      <w:hyperlink w:anchor="_Toc522863428" w:history="1">
+      <w:hyperlink w:anchor="_Toc523220630" w:history="1">
         <w:r>
           <w:rPr>
             <w:rStyle w:val="Hyperlink"/>
@@ -2394,7 +2394,7 @@
             <w:noProof/>
             <w:webHidden/>
           </w:rPr>
-          <w:instrText xml:space="preserve"> PAGEREF _Toc522863428 \h </w:instrText>
+          <w:instrText xml:space="preserve"> PAGEREF _Toc523220630 \h </w:instrText>
         </w:r>
         <w:r>
           <w:rPr>
@@ -2439,7 +2439,7 @@
           <w:szCs w:val="22"/>
         </w:rPr>
       </w:pPr>
-      <w:hyperlink w:anchor="_Toc522863429" w:history="1">
+      <w:hyperlink w:anchor="_Toc523220631" w:history="1">
         <w:r>
           <w:rPr>
             <w:rStyle w:val="Hyperlink"/>
@@ -2467,7 +2467,7 @@
             <w:noProof/>
             <w:webHidden/>
           </w:rPr>
-          <w:instrText xml:space="preserve"> PAGEREF _Toc522863429 \h </w:instrText>
+          <w:instrText xml:space="preserve"> PAGEREF _Toc523220631 \h </w:instrText>
         </w:r>
         <w:r>
           <w:rPr>
@@ -2512,7 +2512,7 @@
           <w:szCs w:val="22"/>
         </w:rPr>
       </w:pPr>
-      <w:hyperlink w:anchor="_Toc522863430" w:history="1">
+      <w:hyperlink w:anchor="_Toc523220632" w:history="1">
         <w:r>
           <w:rPr>
             <w:rStyle w:val="Hyperlink"/>
@@ -2540,7 +2540,7 @@
             <w:noProof/>
             <w:webHidden/>
           </w:rPr>
-          <w:instrText xml:space="preserve"> PAGEREF _Toc522863430 \h </w:instrText>
+          <w:instrText xml:space="preserve"> PAGEREF _Toc523220632 \h </w:instrText>
         </w:r>
         <w:r>
           <w:rPr>
@@ -2585,7 +2585,7 @@
           <w:szCs w:val="22"/>
         </w:rPr>
       </w:pPr>
-      <w:hyperlink w:anchor="_Toc522863431" w:history="1">
+      <w:hyperlink w:anchor="_Toc523220633" w:history="1">
         <w:r>
           <w:rPr>
             <w:rStyle w:val="Hyperlink"/>
@@ -2613,7 +2613,7 @@
             <w:noProof/>
             <w:webHidden/>
           </w:rPr>
-          <w:instrText xml:space="preserve"> PAGEREF _Toc522863431 \h </w:instrText>
+          <w:instrText xml:space="preserve"> PAGEREF _Toc523220633 \h </w:instrText>
         </w:r>
         <w:r>
           <w:rPr>
@@ -2658,7 +2658,7 @@
           <w:szCs w:val="22"/>
         </w:rPr>
       </w:pPr>
-      <w:hyperlink w:anchor="_Toc522863432" w:history="1">
+      <w:hyperlink w:anchor="_Toc523220634" w:history="1">
         <w:r>
           <w:rPr>
             <w:rStyle w:val="Hyperlink"/>
@@ -2686,7 +2686,7 @@
             <w:noProof/>
             <w:webHidden/>
           </w:rPr>
-          <w:instrText xml:space="preserve"> PAGEREF _Toc522863432 \h </w:instrText>
+          <w:instrText xml:space="preserve"> PAGEREF _Toc523220634 \h </w:instrText>
         </w:r>
         <w:r>
           <w:rPr>
@@ -2731,7 +2731,7 @@
           <w:szCs w:val="22"/>
         </w:rPr>
       </w:pPr>
-      <w:hyperlink w:anchor="_Toc522863433" w:history="1">
+      <w:hyperlink w:anchor="_Toc523220635" w:history="1">
         <w:r>
           <w:rPr>
             <w:rStyle w:val="Hyperlink"/>
@@ -2759,7 +2759,7 @@
             <w:noProof/>
             <w:webHidden/>
           </w:rPr>
-          <w:instrText xml:space="preserve"> PAGEREF _Toc522863433 \h </w:instrText>
+          <w:instrText xml:space="preserve"> PAGEREF _Toc523220635 \h </w:instrText>
         </w:r>
         <w:r>
           <w:rPr>
@@ -2804,7 +2804,7 @@
           <w:szCs w:val="22"/>
         </w:rPr>
       </w:pPr>
-      <w:hyperlink w:anchor="_Toc522863434" w:history="1">
+      <w:hyperlink w:anchor="_Toc523220636" w:history="1">
         <w:r>
           <w:rPr>
             <w:rStyle w:val="Hyperlink"/>
@@ -2831,7 +2831,7 @@
             <w:noProof/>
             <w:webHidden/>
           </w:rPr>
-          <w:instrText xml:space="preserve"> PAGEREF _Toc522863434 \h </w:instrText>
+          <w:instrText xml:space="preserve"> PAGEREF _Toc523220636 \h </w:instrText>
         </w:r>
         <w:r>
           <w:rPr>
@@ -2876,7 +2876,7 @@
           <w:szCs w:val="22"/>
         </w:rPr>
       </w:pPr>
-      <w:hyperlink w:anchor="_Toc522863435" w:history="1">
+      <w:hyperlink w:anchor="_Toc523220637" w:history="1">
         <w:r>
           <w:rPr>
             <w:rStyle w:val="Hyperlink"/>
@@ -2904,7 +2904,7 @@
             <w:noProof/>
             <w:webHidden/>
           </w:rPr>
-          <w:instrText xml:space="preserve"> PAGEREF _Toc522863435 \h </w:instrText>
+          <w:instrText xml:space="preserve"> PAGEREF _Toc523220637 \h </w:instrText>
         </w:r>
         <w:r>
           <w:rPr>
@@ -2949,7 +2949,7 @@
           <w:szCs w:val="22"/>
         </w:rPr>
       </w:pPr>
-      <w:hyperlink w:anchor="_Toc522863436" w:history="1">
+      <w:hyperlink w:anchor="_Toc523220638" w:history="1">
         <w:r>
           <w:rPr>
             <w:rStyle w:val="Hyperlink"/>
@@ -2977,7 +2977,7 @@
             <w:noProof/>
             <w:webHidden/>
           </w:rPr>
-          <w:instrText xml:space="preserve"> PAGEREF _Toc522863436 \h </w:instrText>
+          <w:instrText xml:space="preserve"> PAGEREF _Toc523220638 \h </w:instrText>
         </w:r>
         <w:r>
           <w:rPr>
@@ -3022,7 +3022,7 @@
           <w:szCs w:val="22"/>
         </w:rPr>
       </w:pPr>
-      <w:hyperlink w:anchor="_Toc522863437" w:history="1">
+      <w:hyperlink w:anchor="_Toc523220639" w:history="1">
         <w:r>
           <w:rPr>
             <w:rStyle w:val="Hyperlink"/>
@@ -3050,7 +3050,7 @@
             <w:noProof/>
             <w:webHidden/>
           </w:rPr>
-          <w:instrText xml:space="preserve"> PAGEREF _Toc522863437 \h </w:instrText>
+          <w:instrText xml:space="preserve"> PAGEREF _Toc523220639 \h </w:instrText>
         </w:r>
         <w:r>
           <w:rPr>
@@ -3095,7 +3095,7 @@
           <w:szCs w:val="22"/>
         </w:rPr>
       </w:pPr>
-      <w:hyperlink w:anchor="_Toc522863438" w:history="1">
+      <w:hyperlink w:anchor="_Toc523220640" w:history="1">
         <w:r>
           <w:rPr>
             <w:rStyle w:val="Hyperlink"/>
@@ -3123,7 +3123,7 @@
             <w:noProof/>
             <w:webHidden/>
           </w:rPr>
-          <w:instrText xml:space="preserve"> PAGEREF _Toc522863438 \h </w:instrText>
+          <w:instrText xml:space="preserve"> PAGEREF _Toc523220640 \h </w:instrText>
         </w:r>
         <w:r>
           <w:rPr>
@@ -3168,7 +3168,7 @@
           <w:szCs w:val="22"/>
         </w:rPr>
       </w:pPr>
-      <w:hyperlink w:anchor="_Toc522863439" w:history="1">
+      <w:hyperlink w:anchor="_Toc523220641" w:history="1">
         <w:r>
           <w:rPr>
             <w:rStyle w:val="Hyperlink"/>
@@ -3196,7 +3196,7 @@
             <w:noProof/>
             <w:webHidden/>
           </w:rPr>
-          <w:instrText xml:space="preserve"> PAGEREF _Toc522863439 \h </w:instrText>
+          <w:instrText xml:space="preserve"> PAGEREF _Toc523220641 \h </w:instrText>
         </w:r>
         <w:r>
           <w:rPr>
@@ -3241,7 +3241,7 @@
           <w:szCs w:val="22"/>
         </w:rPr>
       </w:pPr>
-      <w:hyperlink w:anchor="_Toc522863440" w:history="1">
+      <w:hyperlink w:anchor="_Toc523220642" w:history="1">
         <w:r>
           <w:rPr>
             <w:rStyle w:val="Hyperlink"/>
@@ -3269,7 +3269,7 @@
             <w:noProof/>
             <w:webHidden/>
           </w:rPr>
-          <w:instrText xml:space="preserve"> PAGEREF _Toc522863440 \h </w:instrText>
+          <w:instrText xml:space="preserve"> PAGEREF _Toc523220642 \h </w:instrText>
         </w:r>
         <w:r>
           <w:rPr>
@@ -3314,7 +3314,7 @@
           <w:szCs w:val="22"/>
         </w:rPr>
       </w:pPr>
-      <w:hyperlink w:anchor="_Toc522863441" w:history="1">
+      <w:hyperlink w:anchor="_Toc523220643" w:history="1">
         <w:r>
           <w:rPr>
             <w:rStyle w:val="Hyperlink"/>
@@ -3341,7 +3341,7 @@
             <w:noProof/>
             <w:webHidden/>
           </w:rPr>
-          <w:instrText xml:space="preserve"> PAGEREF _Toc522863441 \h </w:instrText>
+          <w:instrText xml:space="preserve"> PAGEREF _Toc523220643 \h </w:instrText>
         </w:r>
         <w:r>
           <w:rPr>
@@ -3386,7 +3386,7 @@
           <w:szCs w:val="22"/>
         </w:rPr>
       </w:pPr>
-      <w:hyperlink w:anchor="_Toc522863442" w:history="1">
+      <w:hyperlink w:anchor="_Toc523220644" w:history="1">
         <w:r>
           <w:rPr>
             <w:rStyle w:val="Hyperlink"/>
@@ -3413,7 +3413,7 @@
             <w:noProof/>
             <w:webHidden/>
           </w:rPr>
-          <w:instrText xml:space="preserve"> PAGEREF _Toc522863442 \h </w:instrText>
+          <w:instrText xml:space="preserve"> PAGEREF _Toc523220644 \h </w:instrText>
         </w:r>
         <w:r>
           <w:rPr>
@@ -3458,7 +3458,7 @@
           <w:u w:val="none"/>
         </w:rPr>
       </w:pPr>
-      <w:hyperlink w:anchor="_Toc522863443" w:history="1">
+      <w:hyperlink w:anchor="_Toc523220645" w:history="1">
         <w:r>
           <w:rPr>
             <w:rStyle w:val="Hyperlink"/>
@@ -3481,7 +3481,7 @@
           <w:rPr>
             <w:webHidden/>
           </w:rPr>
-          <w:instrText xml:space="preserve"> PAGEREF _Toc522863443 \h </w:instrText>
+          <w:instrText xml:space="preserve"> PAGEREF _Toc523220645 \h </w:instrText>
         </w:r>
         <w:r>
           <w:rPr>
@@ -3557,7 +3557,7 @@
           <w:szCs w:val="22"/>
         </w:rPr>
       </w:pPr>
-      <w:bookmarkStart w:id="8" w:name="_Toc522863400"/>
+      <w:bookmarkStart w:id="8" w:name="_Toc523220602"/>
       <w:r>
         <w:rPr>
           <w:sz w:val="22"/>
@@ -4005,7 +4005,7 @@
           <w:szCs w:val="22"/>
         </w:rPr>
       </w:pPr>
-      <w:bookmarkStart w:id="15" w:name="_Toc522863401"/>
+      <w:bookmarkStart w:id="15" w:name="_Toc523220603"/>
       <w:bookmarkEnd w:id="9"/>
       <w:bookmarkEnd w:id="10"/>
       <w:bookmarkEnd w:id="11"/>
@@ -4079,7 +4079,7 @@
           <w:szCs w:val="22"/>
         </w:rPr>
       </w:pPr>
-      <w:bookmarkStart w:id="16" w:name="_Toc522863402"/>
+      <w:bookmarkStart w:id="16" w:name="_Toc523220604"/>
       <w:r>
         <w:rPr>
           <w:sz w:val="22"/>
@@ -4218,7 +4218,7 @@
           <w:szCs w:val="22"/>
         </w:rPr>
       </w:pPr>
-      <w:bookmarkStart w:id="17" w:name="_Toc522863403"/>
+      <w:bookmarkStart w:id="17" w:name="_Toc523220605"/>
       <w:r>
         <w:rPr>
           <w:sz w:val="22"/>
@@ -4535,7 +4535,7 @@
           <w:szCs w:val="22"/>
         </w:rPr>
       </w:pPr>
-      <w:bookmarkStart w:id="18" w:name="_Toc522863404"/>
+      <w:bookmarkStart w:id="18" w:name="_Toc523220606"/>
       <w:r>
         <w:rPr>
           <w:sz w:val="22"/>
@@ -4737,7 +4737,7 @@
           <w:szCs w:val="22"/>
         </w:rPr>
       </w:pPr>
-      <w:bookmarkStart w:id="19" w:name="_Toc522863405"/>
+      <w:bookmarkStart w:id="19" w:name="_Toc523220607"/>
       <w:r>
         <w:rPr>
           <w:sz w:val="22"/>
@@ -5138,7 +5138,7 @@
           <w:szCs w:val="22"/>
         </w:rPr>
       </w:pPr>
-      <w:bookmarkStart w:id="20" w:name="_Toc522863406"/>
+      <w:bookmarkStart w:id="20" w:name="_Toc523220608"/>
       <w:r>
         <w:rPr>
           <w:sz w:val="22"/>
@@ -5851,7 +5851,7 @@
           <w:szCs w:val="22"/>
         </w:rPr>
       </w:pPr>
-      <w:bookmarkStart w:id="21" w:name="_Toc522863407"/>
+      <w:bookmarkStart w:id="21" w:name="_Toc523220609"/>
       <w:r>
         <w:rPr>
           <w:sz w:val="22"/>
@@ -6241,7 +6241,7 @@
           <w:szCs w:val="22"/>
         </w:rPr>
       </w:pPr>
-      <w:bookmarkStart w:id="22" w:name="_Toc522863408"/>
+      <w:bookmarkStart w:id="22" w:name="_Toc523220610"/>
       <w:r>
         <w:rPr>
           <w:sz w:val="22"/>
@@ -6407,7 +6407,7 @@
           <w:szCs w:val="22"/>
         </w:rPr>
       </w:pPr>
-      <w:bookmarkStart w:id="23" w:name="_Toc522863409"/>
+      <w:bookmarkStart w:id="23" w:name="_Toc523220611"/>
       <w:r>
         <w:rPr>
           <w:sz w:val="22"/>
@@ -6446,7 +6446,7 @@
           <w:szCs w:val="22"/>
         </w:rPr>
       </w:pPr>
-      <w:bookmarkStart w:id="24" w:name="_Toc522863410"/>
+      <w:bookmarkStart w:id="24" w:name="_Toc523220612"/>
       <w:r>
         <w:rPr>
           <w:sz w:val="22"/>
@@ -6742,7 +6742,7 @@
           <w:szCs w:val="22"/>
         </w:rPr>
       </w:pPr>
-      <w:bookmarkStart w:id="25" w:name="_Toc522863411"/>
+      <w:bookmarkStart w:id="25" w:name="_Toc523220613"/>
       <w:r>
         <w:rPr>
           <w:sz w:val="22"/>
@@ -6912,7 +6912,7 @@
           <w:szCs w:val="22"/>
         </w:rPr>
       </w:pPr>
-      <w:bookmarkStart w:id="26" w:name="_Toc522863412"/>
+      <w:bookmarkStart w:id="26" w:name="_Toc523220614"/>
       <w:r>
         <w:rPr>
           <w:sz w:val="22"/>
@@ -7347,7 +7347,7 @@
         </w:rPr>
       </w:pPr>
       <w:bookmarkStart w:id="27" w:name="_Recommendations"/>
-      <w:bookmarkStart w:id="28" w:name="_Toc522863413"/>
+      <w:bookmarkStart w:id="28" w:name="_Toc523220615"/>
       <w:bookmarkEnd w:id="27"/>
       <w:r>
         <w:rPr>
@@ -8887,7 +8887,7 @@
         </w:rPr>
         <w:br w:type="page"/>
       </w:r>
-      <w:bookmarkStart w:id="34" w:name="_Toc522863414"/>
+      <w:bookmarkStart w:id="34" w:name="_Toc523220616"/>
       <w:r>
         <w:rPr>
           <w:sz w:val="22"/>
@@ -9309,7 +9309,7 @@
           <w:szCs w:val="22"/>
         </w:rPr>
       </w:pPr>
-      <w:bookmarkStart w:id="41" w:name="_Toc522863415"/>
+      <w:bookmarkStart w:id="41" w:name="_Toc523220617"/>
       <w:r>
         <w:rPr>
           <w:sz w:val="22"/>
@@ -10838,7 +10838,7 @@
           <w:szCs w:val="22"/>
         </w:rPr>
       </w:pPr>
-      <w:bookmarkStart w:id="42" w:name="_Toc522863416"/>
+      <w:bookmarkStart w:id="42" w:name="_Toc523220618"/>
       <w:r>
         <w:rPr>
           <w:sz w:val="22"/>
@@ -10870,7 +10870,7 @@
           <w:szCs w:val="22"/>
         </w:rPr>
       </w:pPr>
-      <w:bookmarkStart w:id="43" w:name="_Toc522863417"/>
+      <w:bookmarkStart w:id="43" w:name="_Toc523220619"/>
       <w:r>
         <w:rPr>
           <w:sz w:val="22"/>
@@ -10901,7 +10901,7 @@
           <w:szCs w:val="22"/>
         </w:rPr>
       </w:pPr>
-      <w:bookmarkStart w:id="44" w:name="_Toc522863418"/>
+      <w:bookmarkStart w:id="44" w:name="_Toc523220620"/>
       <w:r>
         <w:rPr>
           <w:sz w:val="22"/>
@@ -10932,7 +10932,7 @@
           <w:szCs w:val="22"/>
         </w:rPr>
       </w:pPr>
-      <w:bookmarkStart w:id="45" w:name="_Toc522863419"/>
+      <w:bookmarkStart w:id="45" w:name="_Toc523220621"/>
       <w:r>
         <w:rPr>
           <w:sz w:val="22"/>
@@ -10963,7 +10963,7 @@
           <w:szCs w:val="22"/>
         </w:rPr>
       </w:pPr>
-      <w:bookmarkStart w:id="46" w:name="_Toc522863420"/>
+      <w:bookmarkStart w:id="46" w:name="_Toc523220622"/>
       <w:r>
         <w:rPr>
           <w:sz w:val="22"/>
@@ -10994,7 +10994,7 @@
           <w:szCs w:val="22"/>
         </w:rPr>
       </w:pPr>
-      <w:bookmarkStart w:id="47" w:name="_Toc522863421"/>
+      <w:bookmarkStart w:id="47" w:name="_Toc523220623"/>
       <w:r>
         <w:rPr>
           <w:sz w:val="22"/>
@@ -11280,7 +11280,7 @@
           <w:szCs w:val="22"/>
         </w:rPr>
       </w:pPr>
-      <w:bookmarkStart w:id="48" w:name="_Toc522863422"/>
+      <w:bookmarkStart w:id="48" w:name="_Toc523220624"/>
       <w:r>
         <w:rPr>
           <w:sz w:val="22"/>
@@ -11389,7 +11389,7 @@
           <w:szCs w:val="22"/>
         </w:rPr>
       </w:pPr>
-      <w:bookmarkStart w:id="49" w:name="_Toc522863423"/>
+      <w:bookmarkStart w:id="49" w:name="_Toc523220625"/>
       <w:r>
         <w:rPr>
           <w:sz w:val="22"/>
@@ -11420,7 +11420,7 @@
           <w:szCs w:val="22"/>
         </w:rPr>
       </w:pPr>
-      <w:bookmarkStart w:id="50" w:name="_Toc522863424"/>
+      <w:bookmarkStart w:id="50" w:name="_Toc523220626"/>
       <w:r>
         <w:rPr>
           <w:sz w:val="22"/>
@@ -11451,7 +11451,7 @@
           <w:szCs w:val="22"/>
         </w:rPr>
       </w:pPr>
-      <w:bookmarkStart w:id="51" w:name="_Toc522863425"/>
+      <w:bookmarkStart w:id="51" w:name="_Toc523220627"/>
       <w:r>
         <w:rPr>
           <w:sz w:val="22"/>
@@ -11490,7 +11490,7 @@
           <w:highlight w:val="yellow"/>
         </w:rPr>
       </w:pPr>
-      <w:bookmarkStart w:id="52" w:name="_Toc522863426"/>
+      <w:bookmarkStart w:id="52" w:name="_Toc523220628"/>
       <w:r>
         <w:rPr>
           <w:sz w:val="22"/>
@@ -11511,7 +11511,7 @@
           <w:highlight w:val="yellow"/>
         </w:rPr>
       </w:pPr>
-      <w:bookmarkStart w:id="53" w:name="_Toc522863427"/>
+      <w:bookmarkStart w:id="53" w:name="_Toc523220629"/>
       <w:r>
         <w:rPr>
           <w:sz w:val="22"/>
@@ -11531,7 +11531,7 @@
           <w:highlight w:val="yellow"/>
         </w:rPr>
       </w:pPr>
-      <w:bookmarkStart w:id="54" w:name="_Toc522863428"/>
+      <w:bookmarkStart w:id="54" w:name="_Toc523220630"/>
       <w:r>
         <w:rPr>
           <w:sz w:val="22"/>
@@ -11551,7 +11551,7 @@
           <w:highlight w:val="yellow"/>
         </w:rPr>
       </w:pPr>
-      <w:bookmarkStart w:id="55" w:name="_Toc522863429"/>
+      <w:bookmarkStart w:id="55" w:name="_Toc523220631"/>
       <w:r>
         <w:rPr>
           <w:sz w:val="22"/>
@@ -11570,7 +11570,7 @@
           <w:szCs w:val="22"/>
         </w:rPr>
       </w:pPr>
-      <w:bookmarkStart w:id="56" w:name="_Toc522863430"/>
+      <w:bookmarkStart w:id="56" w:name="_Toc523220632"/>
       <w:r>
         <w:rPr>
           <w:sz w:val="22"/>
@@ -11589,7 +11589,7 @@
           <w:szCs w:val="22"/>
         </w:rPr>
       </w:pPr>
-      <w:bookmarkStart w:id="57" w:name="_Toc522863431"/>
+      <w:bookmarkStart w:id="57" w:name="_Toc523220633"/>
       <w:r>
         <w:rPr>
           <w:sz w:val="22"/>
@@ -11609,7 +11609,7 @@
           <w:highlight w:val="yellow"/>
         </w:rPr>
       </w:pPr>
-      <w:bookmarkStart w:id="58" w:name="_Toc522863432"/>
+      <w:bookmarkStart w:id="58" w:name="_Toc523220634"/>
       <w:r>
         <w:rPr>
           <w:sz w:val="22"/>
@@ -11628,7 +11628,7 @@
           <w:szCs w:val="22"/>
         </w:rPr>
       </w:pPr>
-      <w:bookmarkStart w:id="59" w:name="_Toc522863433"/>
+      <w:bookmarkStart w:id="59" w:name="_Toc523220635"/>
       <w:r>
         <w:rPr>
           <w:sz w:val="22"/>
@@ -11647,7 +11647,7 @@
           <w:szCs w:val="22"/>
         </w:rPr>
       </w:pPr>
-      <w:bookmarkStart w:id="60" w:name="_Toc522863434"/>
+      <w:bookmarkStart w:id="60" w:name="_Toc523220636"/>
       <w:r>
         <w:rPr>
           <w:sz w:val="22"/>
@@ -11666,7 +11666,7 @@
           <w:highlight w:val="yellow"/>
         </w:rPr>
       </w:pPr>
-      <w:bookmarkStart w:id="61" w:name="_Toc522863435"/>
+      <w:bookmarkStart w:id="61" w:name="_Toc523220637"/>
       <w:r>
         <w:rPr>
           <w:sz w:val="22"/>
@@ -11686,7 +11686,7 @@
           <w:highlight w:val="yellow"/>
         </w:rPr>
       </w:pPr>
-      <w:bookmarkStart w:id="62" w:name="_Toc522863436"/>
+      <w:bookmarkStart w:id="62" w:name="_Toc523220638"/>
       <w:r>
         <w:rPr>
           <w:sz w:val="22"/>
@@ -11706,7 +11706,7 @@
           <w:highlight w:val="yellow"/>
         </w:rPr>
       </w:pPr>
-      <w:bookmarkStart w:id="63" w:name="_Toc522863437"/>
+      <w:bookmarkStart w:id="63" w:name="_Toc523220639"/>
       <w:r>
         <w:rPr>
           <w:sz w:val="22"/>
@@ -11726,7 +11726,7 @@
           <w:highlight w:val="yellow"/>
         </w:rPr>
       </w:pPr>
-      <w:bookmarkStart w:id="64" w:name="_Toc522863438"/>
+      <w:bookmarkStart w:id="64" w:name="_Toc523220640"/>
       <w:r>
         <w:rPr>
           <w:sz w:val="22"/>
@@ -11746,7 +11746,7 @@
           <w:highlight w:val="yellow"/>
         </w:rPr>
       </w:pPr>
-      <w:bookmarkStart w:id="65" w:name="_Toc522863439"/>
+      <w:bookmarkStart w:id="65" w:name="_Toc523220641"/>
       <w:r>
         <w:rPr>
           <w:sz w:val="22"/>
@@ -11765,7 +11765,7 @@
           <w:szCs w:val="22"/>
         </w:rPr>
       </w:pPr>
-      <w:bookmarkStart w:id="66" w:name="_Toc522863440"/>
+      <w:bookmarkStart w:id="66" w:name="_Toc523220642"/>
       <w:r>
         <w:rPr>
           <w:sz w:val="22"/>
@@ -11793,7 +11793,7 @@
           <w:szCs w:val="22"/>
         </w:rPr>
       </w:pPr>
-      <w:bookmarkStart w:id="67" w:name="_Toc522863441"/>
+      <w:bookmarkStart w:id="67" w:name="_Toc523220643"/>
       <w:r>
         <w:rPr>
           <w:sz w:val="22"/>
@@ -11857,7 +11857,7 @@
           <w:szCs w:val="22"/>
         </w:rPr>
       </w:pPr>
-      <w:bookmarkStart w:id="68" w:name="_Toc522863442"/>
+      <w:bookmarkStart w:id="68" w:name="_Toc523220644"/>
       <w:r>
         <w:rPr>
           <w:sz w:val="22"/>
@@ -11906,7 +11906,7 @@
           <w:szCs w:val="22"/>
         </w:rPr>
       </w:pPr>
-      <w:bookmarkStart w:id="69" w:name="_Toc522863443"/>
+      <w:bookmarkStart w:id="69" w:name="_Toc523220645"/>
       <w:r>
         <w:rPr>
           <w:sz w:val="22"/>
@@ -12382,7 +12382,7 @@
               <v:stroke joinstyle="miter"/>
               <v:path gradientshapeok="t" o:connecttype="rect"/>
             </v:shapetype>
-            <v:shape id="Text Box 19" o:spid="_x0000_s1026" type="#_x0000_t202" style="position:absolute;left:0;text-align:left;margin-left:1.05pt;margin-top:99.2pt;width:462pt;height:54pt;z-index:251656704;visibility:visible;mso-wrap-style:square;mso-width-percent:0;mso-height-percent:0;mso-wrap-distance-left:9pt;mso-wrap-distance-top:0;mso-wrap-distance-right:9pt;mso-wrap-distance-bottom:0;mso-position-horizontal:absolute;mso-position-horizontal-relative:text;mso-position-vertical:absolute;mso-position-vertical-relative:text;mso-width-percent:0;mso-height-percent:0;mso-width-relative:page;mso-height-relative:page;v-text-anchor:top" o:gfxdata="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" filled="f" stroked="f">
+            <v:shape id="Text Box 19" o:spid="_x0000_s1026" type="#_x0000_t202" style="position:absolute;left:0;text-align:left;margin-left:1.05pt;margin-top:99.2pt;width:462pt;height:54pt;z-index:251656704;visibility:visible;mso-wrap-style:square;mso-width-percent:0;mso-height-percent:0;mso-wrap-distance-left:9pt;mso-wrap-distance-top:0;mso-wrap-distance-right:9pt;mso-wrap-distance-bottom:0;mso-position-horizontal:absolute;mso-position-horizontal-relative:text;mso-position-vertical:absolute;mso-position-vertical-relative:text;mso-width-percent:0;mso-height-percent:0;mso-width-relative:page;mso-height-relative:page;v-text-anchor:top" o:gfxdata="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" filled="f" stroked="f">
               <v:textbox>
                 <w:txbxContent>
                   <w:p>
@@ -12428,7 +12428,7 @@
         <w:noProof/>
         <w:szCs w:val="20"/>
       </w:rPr>
-      <w:object w:dxaOrig="0" w:dyaOrig="0" w14:anchorId="4F28B565">
+      <w:object w:dxaOrig="1440" w:dyaOrig="1440" w14:anchorId="4F28B565">
         <v:shapetype id="_x0000_t75" coordsize="21600,21600" o:spt="75" o:preferrelative="t" path="m@4@5l@4@11@9@11@9@5xe" filled="f" stroked="f">
           <v:stroke joinstyle="miter"/>
           <v:formulas>
@@ -12452,7 +12452,7 @@
           <v:imagedata r:id="rId1" o:title=""/>
           <w10:wrap type="tight"/>
         </v:shape>
-        <o:OLEObject Type="Embed" ProgID="Word.Picture.8" ShapeID="_x0000_s2068" DrawAspect="Content" ObjectID="_1596605250" r:id="rId2"/>
+        <o:OLEObject Type="Embed" ProgID="Word.Picture.8" ShapeID="_x0000_s2068" DrawAspect="Content" ObjectID="_1596962428" r:id="rId2"/>
       </w:object>
     </w:r>
   </w:p>
@@ -16738,12 +16738,15 @@
 </file>
 
 <file path=customXml/item1.xml><?xml version="1.0" encoding="utf-8"?>
-<?mso-contentType ?>
-<FormTemplates xmlns="http://schemas.microsoft.com/sharepoint/v3/contenttype/forms">
-  <Display>DocumentLibraryForm</Display>
-  <Edit>DocumentLibraryForm</Edit>
-  <New>DocumentLibraryForm</New>
-</FormTemplates>
+<p:properties xmlns:p="http://schemas.microsoft.com/office/2006/metadata/properties" xmlns:xsi="http://www.w3.org/2001/XMLSchema-instance">
+  <documentManagement>
+    <_dlc_DocId xmlns="f22fcb65-dfb8-4ca7-ab35-a769ee805399">ACCELA-1242707935-8</_dlc_DocId>
+    <_dlc_DocIdUrl xmlns="f22fcb65-dfb8-4ca7-ab35-a769ee805399">
+      <Url>https://accela.sharepoint.com/Services/_layouts/15/DocIdRedir.aspx?ID=ACCELA-1242707935-8</Url>
+      <Description>ACCELA-1242707935-8</Description>
+    </_dlc_DocIdUrl>
+  </documentManagement>
+</p:properties>
 </file>
 
 <file path=customXml/item2.xml><?xml version="1.0" encoding="utf-8"?>
@@ -16797,15 +16800,12 @@
 </file>
 
 <file path=customXml/item3.xml><?xml version="1.0" encoding="utf-8"?>
-<p:properties xmlns:p="http://schemas.microsoft.com/office/2006/metadata/properties" xmlns:xsi="http://www.w3.org/2001/XMLSchema-instance">
-  <documentManagement>
-    <_dlc_DocId xmlns="f22fcb65-dfb8-4ca7-ab35-a769ee805399">ACCELA-1242707935-8</_dlc_DocId>
-    <_dlc_DocIdUrl xmlns="f22fcb65-dfb8-4ca7-ab35-a769ee805399">
-      <Url>https://accela.sharepoint.com/Services/_layouts/15/DocIdRedir.aspx?ID=ACCELA-1242707935-8</Url>
-      <Description>ACCELA-1242707935-8</Description>
-    </_dlc_DocIdUrl>
-  </documentManagement>
-</p:properties>
+<?mso-contentType ?>
+<FormTemplates xmlns="http://schemas.microsoft.com/sharepoint/v3/contenttype/forms">
+  <Display>DocumentLibraryForm</Display>
+  <Edit>DocumentLibraryForm</Edit>
+  <New>DocumentLibraryForm</New>
+</FormTemplates>
 </file>
 
 <file path=customXml/item4.xml><?xml version="1.0" encoding="utf-8"?>
@@ -16986,9 +16986,10 @@
 </file>
 
 <file path=customXml/itemProps1.xml><?xml version="1.0" encoding="utf-8"?>
-<ds:datastoreItem xmlns:ds="http://schemas.openxmlformats.org/officeDocument/2006/customXml" ds:itemID="{C35642C0-8468-46A6-8948-271EAE3327ED}">
+<ds:datastoreItem xmlns:ds="http://schemas.openxmlformats.org/officeDocument/2006/customXml" ds:itemID="{46811361-516F-4CFD-823C-195BE26770C8}">
   <ds:schemaRefs>
-    <ds:schemaRef ds:uri="http://schemas.microsoft.com/sharepoint/v3/contenttype/forms"/>
+    <ds:schemaRef ds:uri="http://schemas.microsoft.com/office/2006/metadata/properties"/>
+    <ds:schemaRef ds:uri="f22fcb65-dfb8-4ca7-ab35-a769ee805399"/>
   </ds:schemaRefs>
 </ds:datastoreItem>
 </file>
@@ -17002,17 +17003,9 @@
 </file>
 
 <file path=customXml/itemProps3.xml><?xml version="1.0" encoding="utf-8"?>
-<ds:datastoreItem xmlns:ds="http://schemas.openxmlformats.org/officeDocument/2006/customXml" ds:itemID="{46811361-516F-4CFD-823C-195BE26770C8}">
+<ds:datastoreItem xmlns:ds="http://schemas.openxmlformats.org/officeDocument/2006/customXml" ds:itemID="{C35642C0-8468-46A6-8948-271EAE3327ED}">
   <ds:schemaRefs>
-    <ds:schemaRef ds:uri="http://purl.org/dc/terms/"/>
-    <ds:schemaRef ds:uri="http://schemas.openxmlformats.org/package/2006/metadata/core-properties"/>
-    <ds:schemaRef ds:uri="http://purl.org/dc/dcmitype/"/>
-    <ds:schemaRef ds:uri="http://schemas.microsoft.com/office/infopath/2007/PartnerControls"/>
-    <ds:schemaRef ds:uri="http://schemas.microsoft.com/office/2006/documentManagement/types"/>
-    <ds:schemaRef ds:uri="http://schemas.microsoft.com/office/2006/metadata/properties"/>
-    <ds:schemaRef ds:uri="f22fcb65-dfb8-4ca7-ab35-a769ee805399"/>
-    <ds:schemaRef ds:uri="http://www.w3.org/XML/1998/namespace"/>
-    <ds:schemaRef ds:uri="http://purl.org/dc/elements/1.1/"/>
+    <ds:schemaRef ds:uri="http://schemas.microsoft.com/sharepoint/v3/contenttype/forms"/>
   </ds:schemaRefs>
 </ds:datastoreItem>
 </file>
@@ -17036,7 +17029,7 @@
 </file>
 
 <file path=customXml/itemProps5.xml><?xml version="1.0" encoding="utf-8"?>
-<ds:datastoreItem xmlns:ds="http://schemas.openxmlformats.org/officeDocument/2006/customXml" ds:itemID="{64AF9718-7165-4214-ACD7-3FF8E194BA1F}">
+<ds:datastoreItem xmlns:ds="http://schemas.openxmlformats.org/officeDocument/2006/customXml" ds:itemID="{FE4B18FD-E123-48DF-89B9-41C2EC7BA55B}">
   <ds:schemaRefs>
     <ds:schemaRef ds:uri="http://schemas.openxmlformats.org/officeDocument/2006/bibliography"/>
   </ds:schemaRefs>

</xml_diff>